<commit_message>
expand contraflow description in methodology
</commit_message>
<xml_diff>
--- a/Documents/Methodology.docx
+++ b/Documents/Methodology.docx
@@ -310,7 +310,7 @@
               <w:kern w:val="2"/>
               <w:sz w:val="22"/>
               <w:szCs w:val="22"/>
-              <w:lang w:val="en-US"/>
+              <w:lang w:eastAsia="en-GB"/>
               <w14:ligatures w14:val="standardContextual"/>
             </w:rPr>
           </w:pPr>
@@ -323,7 +323,7 @@
           <w:r>
             <w:fldChar w:fldCharType="separate"/>
           </w:r>
-          <w:hyperlink w:anchor="_Toc144809621" w:history="1">
+          <w:hyperlink w:anchor="_Toc152673770" w:history="1">
             <w:r>
               <w:rPr>
                 <w:rStyle w:val="Hyperlink"/>
@@ -350,7 +350,7 @@
                 <w:noProof/>
                 <w:webHidden/>
               </w:rPr>
-              <w:instrText xml:space="preserve"> PAGEREF _Toc144809621 \h </w:instrText>
+              <w:instrText xml:space="preserve"> PAGEREF _Toc152673770 \h </w:instrText>
             </w:r>
             <w:r>
               <w:rPr>
@@ -394,11 +394,11 @@
               <w:kern w:val="2"/>
               <w:sz w:val="22"/>
               <w:szCs w:val="22"/>
-              <w:lang w:val="en-US"/>
+              <w:lang w:eastAsia="en-GB"/>
               <w14:ligatures w14:val="standardContextual"/>
             </w:rPr>
           </w:pPr>
-          <w:hyperlink w:anchor="_Toc144809622" w:history="1">
+          <w:hyperlink w:anchor="_Toc152673771" w:history="1">
             <w:r>
               <w:rPr>
                 <w:rStyle w:val="Hyperlink"/>
@@ -425,7 +425,7 @@
                 <w:noProof/>
                 <w:webHidden/>
               </w:rPr>
-              <w:instrText xml:space="preserve"> PAGEREF _Toc144809622 \h </w:instrText>
+              <w:instrText xml:space="preserve"> PAGEREF _Toc152673771 \h </w:instrText>
             </w:r>
             <w:r>
               <w:rPr>
@@ -469,11 +469,11 @@
               <w:kern w:val="2"/>
               <w:sz w:val="22"/>
               <w:szCs w:val="22"/>
-              <w:lang w:val="en-US"/>
+              <w:lang w:eastAsia="en-GB"/>
               <w14:ligatures w14:val="standardContextual"/>
             </w:rPr>
           </w:pPr>
-          <w:hyperlink w:anchor="_Toc144809623" w:history="1">
+          <w:hyperlink w:anchor="_Toc152673772" w:history="1">
             <w:r>
               <w:rPr>
                 <w:rStyle w:val="Hyperlink"/>
@@ -500,7 +500,7 @@
                 <w:noProof/>
                 <w:webHidden/>
               </w:rPr>
-              <w:instrText xml:space="preserve"> PAGEREF _Toc144809623 \h </w:instrText>
+              <w:instrText xml:space="preserve"> PAGEREF _Toc152673772 \h </w:instrText>
             </w:r>
             <w:r>
               <w:rPr>
@@ -544,11 +544,11 @@
               <w:kern w:val="2"/>
               <w:sz w:val="22"/>
               <w:szCs w:val="22"/>
-              <w:lang w:val="en-US"/>
+              <w:lang w:eastAsia="en-GB"/>
               <w14:ligatures w14:val="standardContextual"/>
             </w:rPr>
           </w:pPr>
-          <w:hyperlink w:anchor="_Toc144809624" w:history="1">
+          <w:hyperlink w:anchor="_Toc152673773" w:history="1">
             <w:r>
               <w:rPr>
                 <w:rStyle w:val="Hyperlink"/>
@@ -575,7 +575,7 @@
                 <w:noProof/>
                 <w:webHidden/>
               </w:rPr>
-              <w:instrText xml:space="preserve"> PAGEREF _Toc144809624 \h </w:instrText>
+              <w:instrText xml:space="preserve"> PAGEREF _Toc152673773 \h </w:instrText>
             </w:r>
             <w:r>
               <w:rPr>
@@ -619,11 +619,11 @@
               <w:kern w:val="2"/>
               <w:sz w:val="22"/>
               <w:szCs w:val="22"/>
-              <w:lang w:val="en-US"/>
+              <w:lang w:eastAsia="en-GB"/>
               <w14:ligatures w14:val="standardContextual"/>
             </w:rPr>
           </w:pPr>
-          <w:hyperlink w:anchor="_Toc144809625" w:history="1">
+          <w:hyperlink w:anchor="_Toc152673774" w:history="1">
             <w:r>
               <w:rPr>
                 <w:rStyle w:val="Hyperlink"/>
@@ -650,7 +650,7 @@
                 <w:noProof/>
                 <w:webHidden/>
               </w:rPr>
-              <w:instrText xml:space="preserve"> PAGEREF _Toc144809625 \h </w:instrText>
+              <w:instrText xml:space="preserve"> PAGEREF _Toc152673774 \h </w:instrText>
             </w:r>
             <w:r>
               <w:rPr>
@@ -694,11 +694,11 @@
               <w:kern w:val="2"/>
               <w:sz w:val="22"/>
               <w:szCs w:val="22"/>
-              <w:lang w:val="en-US"/>
+              <w:lang w:eastAsia="en-GB"/>
               <w14:ligatures w14:val="standardContextual"/>
             </w:rPr>
           </w:pPr>
-          <w:hyperlink w:anchor="_Toc144809626" w:history="1">
+          <w:hyperlink w:anchor="_Toc152673775" w:history="1">
             <w:r>
               <w:rPr>
                 <w:rStyle w:val="Hyperlink"/>
@@ -725,7 +725,7 @@
                 <w:noProof/>
                 <w:webHidden/>
               </w:rPr>
-              <w:instrText xml:space="preserve"> PAGEREF _Toc144809626 \h </w:instrText>
+              <w:instrText xml:space="preserve"> PAGEREF _Toc152673775 \h </w:instrText>
             </w:r>
             <w:r>
               <w:rPr>
@@ -769,11 +769,11 @@
               <w:kern w:val="2"/>
               <w:sz w:val="22"/>
               <w:szCs w:val="22"/>
-              <w:lang w:val="en-US"/>
+              <w:lang w:eastAsia="en-GB"/>
               <w14:ligatures w14:val="standardContextual"/>
             </w:rPr>
           </w:pPr>
-          <w:hyperlink w:anchor="_Toc144809627" w:history="1">
+          <w:hyperlink w:anchor="_Toc152673776" w:history="1">
             <w:r>
               <w:rPr>
                 <w:rStyle w:val="Hyperlink"/>
@@ -800,7 +800,7 @@
                 <w:noProof/>
                 <w:webHidden/>
               </w:rPr>
-              <w:instrText xml:space="preserve"> PAGEREF _Toc144809627 \h </w:instrText>
+              <w:instrText xml:space="preserve"> PAGEREF _Toc152673776 \h </w:instrText>
             </w:r>
             <w:r>
               <w:rPr>
@@ -844,11 +844,11 @@
               <w:kern w:val="2"/>
               <w:sz w:val="22"/>
               <w:szCs w:val="22"/>
-              <w:lang w:val="en-US"/>
+              <w:lang w:eastAsia="en-GB"/>
               <w14:ligatures w14:val="standardContextual"/>
             </w:rPr>
           </w:pPr>
-          <w:hyperlink w:anchor="_Toc144809628" w:history="1">
+          <w:hyperlink w:anchor="_Toc152673777" w:history="1">
             <w:r>
               <w:rPr>
                 <w:rStyle w:val="Hyperlink"/>
@@ -875,7 +875,7 @@
                 <w:noProof/>
                 <w:webHidden/>
               </w:rPr>
-              <w:instrText xml:space="preserve"> PAGEREF _Toc144809628 \h </w:instrText>
+              <w:instrText xml:space="preserve"> PAGEREF _Toc152673777 \h </w:instrText>
             </w:r>
             <w:r>
               <w:rPr>
@@ -919,11 +919,11 @@
               <w:kern w:val="2"/>
               <w:sz w:val="22"/>
               <w:szCs w:val="22"/>
-              <w:lang w:val="en-US"/>
+              <w:lang w:eastAsia="en-GB"/>
               <w14:ligatures w14:val="standardContextual"/>
             </w:rPr>
           </w:pPr>
-          <w:hyperlink w:anchor="_Toc144809629" w:history="1">
+          <w:hyperlink w:anchor="_Toc152673778" w:history="1">
             <w:r>
               <w:rPr>
                 <w:rStyle w:val="Hyperlink"/>
@@ -950,7 +950,7 @@
                 <w:noProof/>
                 <w:webHidden/>
               </w:rPr>
-              <w:instrText xml:space="preserve"> PAGEREF _Toc144809629 \h </w:instrText>
+              <w:instrText xml:space="preserve"> PAGEREF _Toc152673778 \h </w:instrText>
             </w:r>
             <w:r>
               <w:rPr>
@@ -994,11 +994,11 @@
               <w:kern w:val="2"/>
               <w:sz w:val="22"/>
               <w:szCs w:val="22"/>
-              <w:lang w:val="en-US"/>
+              <w:lang w:eastAsia="en-GB"/>
               <w14:ligatures w14:val="standardContextual"/>
             </w:rPr>
           </w:pPr>
-          <w:hyperlink w:anchor="_Toc144809630" w:history="1">
+          <w:hyperlink w:anchor="_Toc152673779" w:history="1">
             <w:r>
               <w:rPr>
                 <w:rStyle w:val="Hyperlink"/>
@@ -1025,7 +1025,7 @@
                 <w:noProof/>
                 <w:webHidden/>
               </w:rPr>
-              <w:instrText xml:space="preserve"> PAGEREF _Toc144809630 \h </w:instrText>
+              <w:instrText xml:space="preserve"> PAGEREF _Toc152673779 \h </w:instrText>
             </w:r>
             <w:r>
               <w:rPr>
@@ -1045,7 +1045,7 @@
                 <w:noProof/>
                 <w:webHidden/>
               </w:rPr>
-              <w:t>7</w:t>
+              <w:t>8</w:t>
             </w:r>
             <w:r>
               <w:rPr>
@@ -1069,11 +1069,11 @@
               <w:kern w:val="2"/>
               <w:sz w:val="22"/>
               <w:szCs w:val="22"/>
-              <w:lang w:val="en-US"/>
+              <w:lang w:eastAsia="en-GB"/>
               <w14:ligatures w14:val="standardContextual"/>
             </w:rPr>
           </w:pPr>
-          <w:hyperlink w:anchor="_Toc144809631" w:history="1">
+          <w:hyperlink w:anchor="_Toc152673780" w:history="1">
             <w:r>
               <w:rPr>
                 <w:rStyle w:val="Hyperlink"/>
@@ -1100,7 +1100,7 @@
                 <w:noProof/>
                 <w:webHidden/>
               </w:rPr>
-              <w:instrText xml:space="preserve"> PAGEREF _Toc144809631 \h </w:instrText>
+              <w:instrText xml:space="preserve"> PAGEREF _Toc152673780 \h </w:instrText>
             </w:r>
             <w:r>
               <w:rPr>
@@ -1144,11 +1144,11 @@
               <w:kern w:val="2"/>
               <w:sz w:val="22"/>
               <w:szCs w:val="22"/>
-              <w:lang w:val="en-US"/>
+              <w:lang w:eastAsia="en-GB"/>
               <w14:ligatures w14:val="standardContextual"/>
             </w:rPr>
           </w:pPr>
-          <w:hyperlink w:anchor="_Toc144809632" w:history="1">
+          <w:hyperlink w:anchor="_Toc152673781" w:history="1">
             <w:r>
               <w:rPr>
                 <w:rStyle w:val="Hyperlink"/>
@@ -1175,7 +1175,7 @@
                 <w:noProof/>
                 <w:webHidden/>
               </w:rPr>
-              <w:instrText xml:space="preserve"> PAGEREF _Toc144809632 \h </w:instrText>
+              <w:instrText xml:space="preserve"> PAGEREF _Toc152673781 \h </w:instrText>
             </w:r>
             <w:r>
               <w:rPr>
@@ -1219,11 +1219,11 @@
               <w:kern w:val="2"/>
               <w:sz w:val="22"/>
               <w:szCs w:val="22"/>
-              <w:lang w:val="en-US"/>
+              <w:lang w:eastAsia="en-GB"/>
               <w14:ligatures w14:val="standardContextual"/>
             </w:rPr>
           </w:pPr>
-          <w:hyperlink w:anchor="_Toc144809633" w:history="1">
+          <w:hyperlink w:anchor="_Toc152673782" w:history="1">
             <w:r>
               <w:rPr>
                 <w:rStyle w:val="Hyperlink"/>
@@ -1250,7 +1250,7 @@
                 <w:noProof/>
                 <w:webHidden/>
               </w:rPr>
-              <w:instrText xml:space="preserve"> PAGEREF _Toc144809633 \h </w:instrText>
+              <w:instrText xml:space="preserve"> PAGEREF _Toc152673782 \h </w:instrText>
             </w:r>
             <w:r>
               <w:rPr>
@@ -1304,7 +1304,7 @@
       <w:pPr>
         <w:pStyle w:val="Heading1"/>
       </w:pPr>
-      <w:bookmarkStart w:id="0" w:name="_Toc144809621"/>
+      <w:bookmarkStart w:id="0" w:name="_Toc152673770"/>
       <w:r>
         <w:t>Abstract</w:t>
       </w:r>
@@ -1388,7 +1388,7 @@
       <w:pPr>
         <w:pStyle w:val="Heading1"/>
       </w:pPr>
-      <w:bookmarkStart w:id="1" w:name="_Toc144809622"/>
+      <w:bookmarkStart w:id="1" w:name="_Toc152673771"/>
       <w:r>
         <w:t>Changelog</w:t>
       </w:r>
@@ -1569,7 +1569,15 @@
         </w:numPr>
       </w:pPr>
       <w:r>
-        <w:t xml:space="preserve">Added cycleway=opposite_lane|opposite_track </w:t>
+        <w:t>Added cycleway=</w:t>
+      </w:r>
+      <w:proofErr w:type="spellStart"/>
+      <w:r>
+        <w:t>opposite_lane|opposite_track</w:t>
+      </w:r>
+      <w:proofErr w:type="spellEnd"/>
+      <w:r>
+        <w:t xml:space="preserve"> </w:t>
       </w:r>
       <w:r>
         <w:t xml:space="preserve">(not recommended tagging, but used in a few places) </w:t>
@@ -1604,9 +1612,11 @@
       <w:r>
         <w:t>“</w:t>
       </w:r>
+      <w:proofErr w:type="spellStart"/>
       <w:r>
         <w:t>tracktype</w:t>
       </w:r>
+      <w:proofErr w:type="spellEnd"/>
       <w:r>
         <w:t>”</w:t>
       </w:r>
@@ -1638,7 +1648,15 @@
         </w:numPr>
       </w:pPr>
       <w:r>
-        <w:t>Added recognition of unhewn_cobblestone as surface value.</w:t>
+        <w:t xml:space="preserve">Added recognition of </w:t>
+      </w:r>
+      <w:proofErr w:type="spellStart"/>
+      <w:r>
+        <w:t>unhewn_cobblestone</w:t>
+      </w:r>
+      <w:proofErr w:type="spellEnd"/>
+      <w:r>
+        <w:t xml:space="preserve"> as surface value.</w:t>
       </w:r>
     </w:p>
     <w:p>
@@ -1671,7 +1689,7 @@
       <w:pPr>
         <w:pStyle w:val="Heading1"/>
       </w:pPr>
-      <w:bookmarkStart w:id="2" w:name="_Toc144809623"/>
+      <w:bookmarkStart w:id="2" w:name="_Toc152673772"/>
       <w:r>
         <w:t>Background</w:t>
       </w:r>
@@ -1703,7 +1721,7 @@
       <w:pPr>
         <w:pStyle w:val="Heading1"/>
       </w:pPr>
-      <w:bookmarkStart w:id="3" w:name="_Toc144809624"/>
+      <w:bookmarkStart w:id="3" w:name="_Toc152673773"/>
       <w:r>
         <w:t>Methodology</w:t>
       </w:r>
@@ -1714,7 +1732,7 @@
       <w:pPr>
         <w:pStyle w:val="Heading2"/>
       </w:pPr>
-      <w:bookmarkStart w:id="4" w:name="_Toc144809625"/>
+      <w:bookmarkStart w:id="4" w:name="_Toc152673774"/>
       <w:r>
         <w:t>Theoretical framework</w:t>
       </w:r>
@@ -1725,25 +1743,43 @@
     </w:p>
     <w:p>
       <w:r>
-        <w:t>OpenStreetMap is a free, world-wide, crowdsourced geographic dataset. In certain contexts, OSM data has been found to be more detailed and up to date than municipal data and to be useful in accessible urban planning (Ferster et al., 2019, Timaite et al, 2022). Information about appropriate cycle infrastructure is crucial to enhanc</w:t>
+        <w:t xml:space="preserve">OpenStreetMap is a free, world-wide, crowdsourced geographic dataset. In certain contexts, OSM data has been found to be more detailed and up to date than municipal data and to be useful in accessible urban planning (Ferster et al., 2019, </w:t>
+      </w:r>
+      <w:proofErr w:type="spellStart"/>
+      <w:r>
+        <w:t>Timaite</w:t>
+      </w:r>
+      <w:proofErr w:type="spellEnd"/>
+      <w:r>
+        <w:t xml:space="preserve"> et al, 2022). Information about appropriate cycle infrastructure is crucial to enhanc</w:t>
       </w:r>
       <w:r>
         <w:t>ing</w:t>
       </w:r>
       <w:r>
-        <w:t xml:space="preserve"> safe cycling and encouraging cycling as a sustainable mode of transport. Therefore, information on current infrastructure is needed for continued development and optimisation (Hardinghaus &amp; Panagiotis, 2020, Ferster, 2020). OSM datasets provide information that can be used for evidence-based transport planning.  Previous research projects have acknowledged OSM open database as a source of data that could enhance accessible travel planning. Previous projects have made use of the tool to describe </w:t>
+        <w:t xml:space="preserve"> safe cycling and encouraging cycling as a sustainable mode of transport. Therefore, information on current infrastructure is needed for continued development and optimisation (</w:t>
+      </w:r>
+      <w:proofErr w:type="spellStart"/>
+      <w:r>
+        <w:t>Hardinghaus</w:t>
+      </w:r>
+      <w:proofErr w:type="spellEnd"/>
+      <w:r>
+        <w:t xml:space="preserve"> &amp; Panagiotis, 2020, Ferster, 2020). OSM datasets provide information that can be used for evidence-based transport planning.  Previous research projects have acknowledged OSM open database as a source of data that could enhance accessible travel planning. Previous projects have made use of the tool to describe </w:t>
       </w:r>
       <w:r>
         <w:lastRenderedPageBreak/>
         <w:t xml:space="preserve">cycling infrastructure in different places, such as </w:t>
       </w:r>
       <w:hyperlink r:id="rId11">
+        <w:proofErr w:type="spellStart"/>
         <w:r>
           <w:rPr>
             <w:rStyle w:val="Hyperlink"/>
           </w:rPr>
           <w:t>CicloMapa</w:t>
         </w:r>
+        <w:proofErr w:type="spellEnd"/>
       </w:hyperlink>
       <w:r>
         <w:t xml:space="preserve">, the </w:t>
@@ -1760,12 +1796,14 @@
         <w:t xml:space="preserve">, and </w:t>
       </w:r>
       <w:hyperlink r:id="rId13">
+        <w:proofErr w:type="spellStart"/>
         <w:r>
           <w:rPr>
             <w:rStyle w:val="Hyperlink"/>
           </w:rPr>
           <w:t>GrowBike</w:t>
         </w:r>
+        <w:proofErr w:type="spellEnd"/>
       </w:hyperlink>
       <w:r>
         <w:t xml:space="preserve">. </w:t>
@@ -1809,7 +1847,7 @@
       <w:pPr>
         <w:pStyle w:val="Heading2"/>
       </w:pPr>
-      <w:bookmarkStart w:id="5" w:name="_Toc144809626"/>
+      <w:bookmarkStart w:id="5" w:name="_Toc152673775"/>
       <w:r>
         <w:t>Geographic scope</w:t>
       </w:r>
@@ -1833,7 +1871,7 @@
       <w:pPr>
         <w:pStyle w:val="Heading2"/>
       </w:pPr>
-      <w:bookmarkStart w:id="6" w:name="_Toc144809627"/>
+      <w:bookmarkStart w:id="6" w:name="_Toc152673776"/>
       <w:r>
         <w:t>Technical details</w:t>
       </w:r>
@@ -1849,8 +1887,13 @@
       <w:r>
         <w:t xml:space="preserve"> </w:t>
       </w:r>
-      <w:r>
-        <w:t>Protobuf (</w:t>
+      <w:proofErr w:type="spellStart"/>
+      <w:r>
+        <w:t>Protobuf</w:t>
+      </w:r>
+      <w:proofErr w:type="spellEnd"/>
+      <w:r>
+        <w:t xml:space="preserve"> (</w:t>
       </w:r>
       <w:r>
         <w:t>PBF</w:t>
@@ -1859,7 +1902,15 @@
         <w:t>)</w:t>
       </w:r>
       <w:r>
-        <w:t xml:space="preserve"> files from European countries available from the Geofabrik website</w:t>
+        <w:t xml:space="preserve"> files from European countries available from the </w:t>
+      </w:r>
+      <w:proofErr w:type="spellStart"/>
+      <w:r>
+        <w:t>Geofabrik</w:t>
+      </w:r>
+      <w:proofErr w:type="spellEnd"/>
+      <w:r>
+        <w:t xml:space="preserve"> website</w:t>
       </w:r>
       <w:r>
         <w:t xml:space="preserve"> (</w:t>
@@ -1888,7 +1939,15 @@
         <w:t xml:space="preserve">and a subset of their parameters </w:t>
       </w:r>
       <w:r>
-        <w:t>were extracted per country using the PyOsmium package (</w:t>
+        <w:t xml:space="preserve">were extracted per country using the </w:t>
+      </w:r>
+      <w:proofErr w:type="spellStart"/>
+      <w:r>
+        <w:t>PyOsmium</w:t>
+      </w:r>
+      <w:proofErr w:type="spellEnd"/>
+      <w:r>
+        <w:t xml:space="preserve"> package (</w:t>
       </w:r>
       <w:hyperlink r:id="rId17" w:history="1">
         <w:r>
@@ -1997,7 +2056,31 @@
         </w:numPr>
       </w:pPr>
       <w:r>
-        <w:t xml:space="preserve">Later, we defined the directionality of the way, aiming to identify contraflow and scale the length of the way. In some cases, we translated a single highway feature into two cycling infrastructure features (for example when cycleway:both is used or cycleway:left and cycleway:right on the same highway). For the length calculations, we divided the length of the unidirectional cycling infrastructure by two. Finally, we </w:t>
+        <w:t xml:space="preserve">Later, we defined the directionality of the way, aiming to identify contraflow and scale the length of the way. In some cases, we translated a single highway feature into two cycling infrastructure features (for example when </w:t>
+      </w:r>
+      <w:proofErr w:type="spellStart"/>
+      <w:r>
+        <w:t>cycleway:both</w:t>
+      </w:r>
+      <w:proofErr w:type="spellEnd"/>
+      <w:r>
+        <w:t xml:space="preserve"> is used or </w:t>
+      </w:r>
+      <w:proofErr w:type="spellStart"/>
+      <w:r>
+        <w:t>cycleway:left</w:t>
+      </w:r>
+      <w:proofErr w:type="spellEnd"/>
+      <w:r>
+        <w:t xml:space="preserve"> and </w:t>
+      </w:r>
+      <w:proofErr w:type="spellStart"/>
+      <w:r>
+        <w:t>cycleway:right</w:t>
+      </w:r>
+      <w:proofErr w:type="spellEnd"/>
+      <w:r>
+        <w:t xml:space="preserve"> on the same highway). For the length calculations, we divided the length of the unidirectional cycling infrastructure by two. Finally, we </w:t>
       </w:r>
       <w:r>
         <w:lastRenderedPageBreak/>
@@ -2044,7 +2127,7 @@
       <w:pPr>
         <w:pStyle w:val="Heading2"/>
       </w:pPr>
-      <w:bookmarkStart w:id="7" w:name="_Toc144809628"/>
+      <w:bookmarkStart w:id="7" w:name="_Toc152673777"/>
       <w:r>
         <w:t>E</w:t>
       </w:r>
@@ -4642,50 +4725,217 @@
       </w:r>
     </w:p>
     <w:p>
-      <w:pPr>
-        <w:pStyle w:val="Heading2"/>
-      </w:pPr>
-    </w:p>
-    <w:p>
-      <w:pPr>
-        <w:pStyle w:val="Heading1"/>
-      </w:pPr>
-      <w:bookmarkStart w:id="9" w:name="_Toc144809629"/>
-      <w:bookmarkEnd w:id="8"/>
-      <w:r>
-        <w:t>Disclaimer</w:t>
-      </w:r>
-      <w:bookmarkEnd w:id="9"/>
-    </w:p>
-    <w:p>
-      <w:r>
-        <w:t xml:space="preserve">The data featured in this dashboard only represents OSM contributions. The lower numbers may therefore reflect missing OSM data rather than the actual absence of cycling infrastructure in </w:t>
-      </w:r>
-      <w:r>
-        <w:t>each</w:t>
-      </w:r>
-      <w:r>
-        <w:t xml:space="preserve"> area. Besides </w:t>
-      </w:r>
-      <w:r>
-        <w:t>missing</w:t>
-      </w:r>
-      <w:r>
-        <w:t xml:space="preserve"> data, these numbers may not be fully representative in cases where OSM's thorough universal tagging guidelines do not account for certain local or informal cycling infrastructure types. </w:t>
-      </w:r>
-    </w:p>
-    <w:p>
-      <w:pPr>
+      <w:r>
         <w:rPr>
           <w:b/>
           <w:bCs/>
         </w:rPr>
+        <w:t xml:space="preserve">Note: </w:t>
+      </w:r>
+      <w:r>
+        <w:t xml:space="preserve">there are several cases, where a street </w:t>
+      </w:r>
+      <w:r>
+        <w:t xml:space="preserve">or its section </w:t>
+      </w:r>
+      <w:r>
+        <w:t xml:space="preserve">is classified </w:t>
+      </w:r>
+      <w:r>
+        <w:t>by our algorithm</w:t>
+      </w:r>
+      <w:r>
+        <w:t xml:space="preserve"> </w:t>
+      </w:r>
+      <w:r>
+        <w:t xml:space="preserve">as one-way street without contraflow </w:t>
+      </w:r>
+      <w:r>
+        <w:t>cycling allowed</w:t>
+      </w:r>
+      <w:r>
+        <w:t>, while a human would probably make a different judgement</w:t>
+      </w:r>
+      <w:r>
+        <w:t>. These are:</w:t>
+      </w:r>
+    </w:p>
+    <w:p>
+      <w:pPr>
+        <w:pStyle w:val="ListParagraph"/>
+        <w:numPr>
+          <w:ilvl w:val="0"/>
+          <w:numId w:val="11"/>
+        </w:numPr>
+      </w:pPr>
+      <w:r>
+        <w:t>Dual carriageway – relatively rare for residential street</w:t>
+      </w:r>
+      <w:r>
+        <w:t>s</w:t>
+      </w:r>
+      <w:r>
+        <w:t xml:space="preserve">, but nevertheless happens; it should however be noted that some cities </w:t>
+      </w:r>
+      <w:r>
+        <w:t xml:space="preserve">in such cases </w:t>
+      </w:r>
+      <w:r>
+        <w:t>do enable contraflow on one or both carriageways anyway</w:t>
+      </w:r>
+      <w:r>
+        <w:t xml:space="preserve">. </w:t>
+      </w:r>
+    </w:p>
+    <w:p>
+      <w:pPr>
+        <w:pStyle w:val="ListParagraph"/>
+        <w:numPr>
+          <w:ilvl w:val="0"/>
+          <w:numId w:val="11"/>
+        </w:numPr>
+      </w:pPr>
+      <w:r>
+        <w:t>One-way street with a parallel cycle track represented as a separate OSM feature; again quite rare for a residential street.</w:t>
+      </w:r>
+    </w:p>
+    <w:p>
+      <w:pPr>
+        <w:pStyle w:val="ListParagraph"/>
+        <w:numPr>
+          <w:ilvl w:val="0"/>
+          <w:numId w:val="11"/>
+        </w:numPr>
+        <w:rPr>
+          <w:lang w:eastAsia="en-GB"/>
+        </w:rPr>
+      </w:pPr>
+      <w:r>
+        <w:rPr>
+          <w:lang w:eastAsia="en-GB"/>
+        </w:rPr>
+        <w:t>Connectors on intersections, for example when a bidirectional residential street splits into separate carriageways for both directions to join a main road; these are relatively</w:t>
+      </w:r>
+      <w:r>
+        <w:t xml:space="preserve"> short</w:t>
+      </w:r>
+      <w:r>
+        <w:rPr>
+          <w:lang w:eastAsia="en-GB"/>
+        </w:rPr>
+        <w:t xml:space="preserve">, and the good design practice is to keep the intersections </w:t>
+      </w:r>
+      <w:r>
+        <w:t xml:space="preserve">simple and </w:t>
+      </w:r>
+      <w:r>
+        <w:rPr>
+          <w:lang w:eastAsia="en-GB"/>
+        </w:rPr>
+        <w:t>compact.</w:t>
+      </w:r>
+    </w:p>
+    <w:p>
+      <w:pPr>
+        <w:rPr>
+          <w:lang w:eastAsia="en-GB"/>
+        </w:rPr>
+      </w:pPr>
+      <w:r>
+        <w:t>Overall, the human-made reports</w:t>
+      </w:r>
+      <w:r>
+        <w:t>, with manual classification of streets and their contraflow status,</w:t>
+      </w:r>
+      <w:r>
+        <w:t xml:space="preserve"> give ratios up to 25% higher than the one</w:t>
+      </w:r>
+      <w:r>
+        <w:t>s</w:t>
+      </w:r>
+      <w:r>
+        <w:t xml:space="preserve"> automatically extracted from OSM. </w:t>
+      </w:r>
+      <w:r>
+        <w:rPr>
+          <w:lang w:eastAsia="en-GB"/>
+        </w:rPr>
+        <w:t xml:space="preserve">As the OSM data coverage and </w:t>
+      </w:r>
+      <w:r>
+        <w:t xml:space="preserve">our algorithms </w:t>
+      </w:r>
+      <w:r>
+        <w:rPr>
+          <w:lang w:eastAsia="en-GB"/>
+        </w:rPr>
+        <w:t xml:space="preserve">continue to improve, we </w:t>
+      </w:r>
+      <w:r>
+        <w:t>will be</w:t>
+      </w:r>
+      <w:r>
+        <w:rPr>
+          <w:lang w:eastAsia="en-GB"/>
+        </w:rPr>
+        <w:t xml:space="preserve"> able to provide better and better </w:t>
+      </w:r>
+      <w:r>
+        <w:rPr>
+          <w:lang w:eastAsia="en-GB"/>
+        </w:rPr>
+        <w:t>estimation</w:t>
+      </w:r>
+    </w:p>
+    <w:p>
+      <w:pPr>
+        <w:pStyle w:val="Heading2"/>
+      </w:pPr>
+    </w:p>
+    <w:p>
+      <w:pPr>
+        <w:pStyle w:val="Heading1"/>
+      </w:pPr>
+      <w:bookmarkStart w:id="9" w:name="_Toc152673778"/>
+      <w:bookmarkEnd w:id="8"/>
+      <w:r>
+        <w:t>Disclaimer</w:t>
+      </w:r>
+      <w:bookmarkEnd w:id="9"/>
+    </w:p>
+    <w:p>
+      <w:r>
+        <w:t xml:space="preserve">The data featured in this dashboard only represents OSM contributions. The lower numbers may therefore reflect missing OSM data rather than the actual absence of cycling infrastructure in </w:t>
+      </w:r>
+      <w:r>
+        <w:t>each</w:t>
+      </w:r>
+      <w:r>
+        <w:t xml:space="preserve"> area. Besides </w:t>
+      </w:r>
+      <w:r>
+        <w:t>missing</w:t>
+      </w:r>
+      <w:r>
+        <w:t xml:space="preserve"> data, these numbers may not be fully representative in cases where OSM's thorough universal tagging guidelines do not account for certain local or informal cycling infrastructure types. </w:t>
+      </w:r>
+    </w:p>
+    <w:p>
+      <w:pPr>
+        <w:rPr>
+          <w:b/>
+          <w:bCs/>
+        </w:rPr>
       </w:pPr>
       <w:r>
         <w:t>Lastly, the data does not imply that the cycling infrastructure is necessarily high quality. To infer the cyclability of a given city's network, one needs to consider additional factors</w:t>
       </w:r>
       <w:r>
-        <w:t xml:space="preserve"> beyond the OSM tags that are currently extracted and analysed</w:t>
+        <w:t xml:space="preserve"> </w:t>
+      </w:r>
+      <w:r>
+        <w:lastRenderedPageBreak/>
+        <w:t>beyond the OSM tags that are currently extracted and analysed</w:t>
       </w:r>
       <w:r>
         <w:t xml:space="preserve">. </w:t>
@@ -4714,8 +4964,21 @@
       <w:r>
         <w:t xml:space="preserve"> </w:t>
       </w:r>
-      <w:r>
-        <w:t xml:space="preserve">Hardinghaus &amp; Panagioties, (2020). </w:t>
+      <w:proofErr w:type="spellStart"/>
+      <w:r>
+        <w:t>Hardinghaus</w:t>
+      </w:r>
+      <w:proofErr w:type="spellEnd"/>
+      <w:r>
+        <w:t xml:space="preserve"> &amp; </w:t>
+      </w:r>
+      <w:proofErr w:type="spellStart"/>
+      <w:r>
+        <w:t>Panagioties</w:t>
+      </w:r>
+      <w:proofErr w:type="spellEnd"/>
+      <w:r>
+        <w:t xml:space="preserve">, (2020). </w:t>
       </w:r>
     </w:p>
     <w:p/>
@@ -4723,7 +4986,7 @@
       <w:pPr>
         <w:pStyle w:val="Heading1"/>
       </w:pPr>
-      <w:bookmarkStart w:id="10" w:name="_Toc144809630"/>
+      <w:bookmarkStart w:id="10" w:name="_Toc152673779"/>
       <w:r>
         <w:t>Authors</w:t>
       </w:r>
@@ -4731,11 +4994,7 @@
     </w:p>
     <w:p>
       <w:r>
-        <w:t xml:space="preserve">The main authors of the project QECIO (Quantifying Europe’s Cycling Infrastructure using OpenStreetMap) 2.0 are Andrea Chávez-Pacheco (Data Analysis Intern) and Aleksander Buczyński (Infrastructure Policy Officer). The first edition of QECIO was prepared by Eleanor Denneman (Policy Intern). We received technical assistance from Arnaud Briol, </w:t>
-      </w:r>
-      <w:r>
-        <w:lastRenderedPageBreak/>
-        <w:t>John Hammerschlag and Gautier Radermecker</w:t>
+        <w:t>The main authors of the project QECIO (Quantifying Europe’s Cycling Infrastructure using OpenStreetMap) 2.0 are Andrea Chávez-Pacheco (Data Analysis Intern) and Aleksander Buczyński (Infrastructure Policy Officer). The first edition of QECIO was prepared by Eleanor Denneman (Policy Intern). We received technical assistance from Arnaud Briol, John Hammerschlag and Gautier Radermecker</w:t>
       </w:r>
       <w:r>
         <w:t xml:space="preserve"> (Data Scientist</w:t>
@@ -4747,12 +5006,14 @@
         <w:t xml:space="preserve"> at </w:t>
       </w:r>
       <w:hyperlink r:id="rId19">
+        <w:proofErr w:type="spellStart"/>
         <w:r>
           <w:rPr>
             <w:rStyle w:val="Hyperlink"/>
           </w:rPr>
           <w:t>Agilytic</w:t>
         </w:r>
+        <w:proofErr w:type="spellEnd"/>
       </w:hyperlink>
       <w:r>
         <w:t xml:space="preserve">) </w:t>
@@ -4797,7 +5058,7 @@
       <w:pPr>
         <w:pStyle w:val="Heading1"/>
       </w:pPr>
-      <w:bookmarkStart w:id="12" w:name="_Toc144809631"/>
+      <w:bookmarkStart w:id="12" w:name="_Toc152673780"/>
       <w:bookmarkEnd w:id="11"/>
       <w:r>
         <w:t>References</w:t>
@@ -4805,11 +5066,19 @@
       <w:bookmarkEnd w:id="12"/>
     </w:p>
     <w:p>
+      <w:proofErr w:type="spellStart"/>
       <w:r>
         <w:rPr>
           <w:shd w:val="clear" w:color="auto" w:fill="FFFFFF"/>
         </w:rPr>
-        <w:t>Hardinghaus, M., &amp; Papantoniou, P. (2020). Evaluating Cyclists’ Route Preferences with Respect to Infrastructure. </w:t>
+        <w:t>Hardinghaus</w:t>
+      </w:r>
+      <w:proofErr w:type="spellEnd"/>
+      <w:r>
+        <w:rPr>
+          <w:shd w:val="clear" w:color="auto" w:fill="FFFFFF"/>
+        </w:rPr>
+        <w:t>, M., &amp; Papantoniou, P. (2020). Evaluating Cyclists’ Route Preferences with Respect to Infrastructure. </w:t>
       </w:r>
       <w:r>
         <w:rPr>
@@ -4850,8 +5119,13 @@
       </w:hyperlink>
     </w:p>
     <w:p>
-      <w:r>
-        <w:t xml:space="preserve">Timaite, G., Lovelace, R., Houlden, V., (2022). The potential of OpenStreetMap for (accessible) active travel planning. </w:t>
+      <w:proofErr w:type="spellStart"/>
+      <w:r>
+        <w:t>Timaite</w:t>
+      </w:r>
+      <w:proofErr w:type="spellEnd"/>
+      <w:r>
+        <w:t xml:space="preserve">, G., Lovelace, R., Houlden, V., (2022). The potential of OpenStreetMap for (accessible) active travel planning. </w:t>
       </w:r>
       <w:r>
         <w:t xml:space="preserve">30th Annual Geographical Information Science Research UK (GISRUK), Liverpool, United Kingdom. </w:t>
@@ -4919,7 +5193,7 @@
       <w:pPr>
         <w:pStyle w:val="Heading1"/>
       </w:pPr>
-      <w:bookmarkStart w:id="13" w:name="_Toc144809632"/>
+      <w:bookmarkStart w:id="13" w:name="_Toc152673781"/>
       <w:r>
         <w:lastRenderedPageBreak/>
         <w:t>Annex I</w:t>
@@ -5733,7 +6007,7 @@
       <w:pPr>
         <w:pStyle w:val="Heading1"/>
       </w:pPr>
-      <w:bookmarkStart w:id="14" w:name="_Toc144809633"/>
+      <w:bookmarkStart w:id="14" w:name="_Toc152673782"/>
       <w:r>
         <w:lastRenderedPageBreak/>
         <w:t>Annex II. OSM tags considered</w:t>
@@ -5748,23 +6022,79 @@
     </w:p>
     <w:p>
       <w:r>
-        <w:t xml:space="preserve">    'highway', 'tracktype', 'maxspeed',</w:t>
+        <w:t xml:space="preserve">    'highway', '</w:t>
+      </w:r>
+      <w:proofErr w:type="spellStart"/>
+      <w:r>
+        <w:t>tracktype</w:t>
+      </w:r>
+      <w:proofErr w:type="spellEnd"/>
+      <w:r>
+        <w:t>', '</w:t>
+      </w:r>
+      <w:proofErr w:type="spellStart"/>
+      <w:r>
+        <w:t>maxspeed</w:t>
+      </w:r>
+      <w:proofErr w:type="spellEnd"/>
+      <w:r>
+        <w:t>',</w:t>
       </w:r>
     </w:p>
     <w:p>
       <w:r>
-        <w:t xml:space="preserve">    'cycleway', 'cycleway:right',</w:t>
+        <w:t xml:space="preserve">    'cycleway', '</w:t>
+      </w:r>
+      <w:proofErr w:type="spellStart"/>
+      <w:r>
+        <w:t>cycleway:right</w:t>
+      </w:r>
+      <w:proofErr w:type="spellEnd"/>
+      <w:r>
+        <w:t>',</w:t>
       </w:r>
       <w:r>
         <w:t xml:space="preserve"> </w:t>
       </w:r>
       <w:r>
-        <w:t xml:space="preserve">'cycleway:left', 'cycleway:both', </w:t>
+        <w:t>'</w:t>
+      </w:r>
+      <w:proofErr w:type="spellStart"/>
+      <w:r>
+        <w:t>cycleway:left</w:t>
+      </w:r>
+      <w:proofErr w:type="spellEnd"/>
+      <w:r>
+        <w:t>', '</w:t>
+      </w:r>
+      <w:proofErr w:type="spellStart"/>
+      <w:r>
+        <w:t>cycleway:both</w:t>
+      </w:r>
+      <w:proofErr w:type="spellEnd"/>
+      <w:r>
+        <w:t xml:space="preserve">', </w:t>
       </w:r>
     </w:p>
     <w:p>
       <w:r>
-        <w:t xml:space="preserve">    'oneway', 'oneway:bicycle', </w:t>
+        <w:t xml:space="preserve">    '</w:t>
+      </w:r>
+      <w:proofErr w:type="spellStart"/>
+      <w:r>
+        <w:t>oneway</w:t>
+      </w:r>
+      <w:proofErr w:type="spellEnd"/>
+      <w:r>
+        <w:t>', '</w:t>
+      </w:r>
+      <w:proofErr w:type="spellStart"/>
+      <w:r>
+        <w:t>oneway:bicycle</w:t>
+      </w:r>
+      <w:proofErr w:type="spellEnd"/>
+      <w:r>
+        <w:t xml:space="preserve">', </w:t>
       </w:r>
     </w:p>
     <w:p>
@@ -5774,27 +6104,171 @@
     </w:p>
     <w:p>
       <w:r>
-        <w:t xml:space="preserve">    'cycleway:oneway', 'cycleway:surface', 'cycleway:smoothness','cycleway:width',</w:t>
+        <w:t xml:space="preserve">    '</w:t>
+      </w:r>
+      <w:proofErr w:type="spellStart"/>
+      <w:r>
+        <w:t>cycleway:oneway</w:t>
+      </w:r>
+      <w:proofErr w:type="spellEnd"/>
+      <w:r>
+        <w:t>', '</w:t>
+      </w:r>
+      <w:proofErr w:type="spellStart"/>
+      <w:r>
+        <w:t>cycleway:surface</w:t>
+      </w:r>
+      <w:proofErr w:type="spellEnd"/>
+      <w:r>
+        <w:t>', '</w:t>
+      </w:r>
+      <w:proofErr w:type="spellStart"/>
+      <w:r>
+        <w:t>cycleway:smoothness</w:t>
+      </w:r>
+      <w:proofErr w:type="spellEnd"/>
+      <w:r>
+        <w:t>','</w:t>
+      </w:r>
+      <w:proofErr w:type="spellStart"/>
+      <w:r>
+        <w:t>cycleway:width</w:t>
+      </w:r>
+      <w:proofErr w:type="spellEnd"/>
+      <w:r>
+        <w:t>',</w:t>
       </w:r>
     </w:p>
     <w:p>
       <w:r>
-        <w:t xml:space="preserve">    'cycleway:left:oneway',  'cycleway:left:surface',  'cycleway:left:smoothness',  'cycleway:left:width',</w:t>
+        <w:t xml:space="preserve">    '</w:t>
+      </w:r>
+      <w:proofErr w:type="spellStart"/>
+      <w:r>
+        <w:t>cycleway:left:oneway</w:t>
+      </w:r>
+      <w:proofErr w:type="spellEnd"/>
+      <w:r>
+        <w:t>',  '</w:t>
+      </w:r>
+      <w:proofErr w:type="spellStart"/>
+      <w:r>
+        <w:t>cycleway:left:surface</w:t>
+      </w:r>
+      <w:proofErr w:type="spellEnd"/>
+      <w:r>
+        <w:t>',  '</w:t>
+      </w:r>
+      <w:proofErr w:type="spellStart"/>
+      <w:r>
+        <w:t>cycleway:left:smoothness</w:t>
+      </w:r>
+      <w:proofErr w:type="spellEnd"/>
+      <w:r>
+        <w:t>',  '</w:t>
+      </w:r>
+      <w:proofErr w:type="spellStart"/>
+      <w:r>
+        <w:t>cycleway:left:width</w:t>
+      </w:r>
+      <w:proofErr w:type="spellEnd"/>
+      <w:r>
+        <w:t>',</w:t>
       </w:r>
     </w:p>
     <w:p>
       <w:r>
-        <w:t xml:space="preserve">    'cycleway:right:oneway', 'cycleway:right:surface', 'cycleway:right:smoothness', 'cycleway:right:width',</w:t>
+        <w:t xml:space="preserve">    '</w:t>
+      </w:r>
+      <w:proofErr w:type="spellStart"/>
+      <w:r>
+        <w:t>cycleway:right:oneway</w:t>
+      </w:r>
+      <w:proofErr w:type="spellEnd"/>
+      <w:r>
+        <w:t>', '</w:t>
+      </w:r>
+      <w:proofErr w:type="spellStart"/>
+      <w:r>
+        <w:t>cycleway:right:surface</w:t>
+      </w:r>
+      <w:proofErr w:type="spellEnd"/>
+      <w:r>
+        <w:t>', '</w:t>
+      </w:r>
+      <w:proofErr w:type="spellStart"/>
+      <w:r>
+        <w:t>cycleway:right:smoothness</w:t>
+      </w:r>
+      <w:proofErr w:type="spellEnd"/>
+      <w:r>
+        <w:t>', '</w:t>
+      </w:r>
+      <w:proofErr w:type="spellStart"/>
+      <w:r>
+        <w:t>cycleway:right:width</w:t>
+      </w:r>
+      <w:proofErr w:type="spellEnd"/>
+      <w:r>
+        <w:t>',</w:t>
       </w:r>
     </w:p>
     <w:p>
       <w:r>
-        <w:t xml:space="preserve">    'cycleway:both:oneway',  'cycleway:both:surface',  'cycleway:both:smoothness',  'cycleway:both:width',</w:t>
+        <w:t xml:space="preserve">    '</w:t>
+      </w:r>
+      <w:proofErr w:type="spellStart"/>
+      <w:r>
+        <w:t>cycleway:both:oneway</w:t>
+      </w:r>
+      <w:proofErr w:type="spellEnd"/>
+      <w:r>
+        <w:t>',  '</w:t>
+      </w:r>
+      <w:proofErr w:type="spellStart"/>
+      <w:r>
+        <w:t>cycleway:both:surface</w:t>
+      </w:r>
+      <w:proofErr w:type="spellEnd"/>
+      <w:r>
+        <w:t>',  '</w:t>
+      </w:r>
+      <w:proofErr w:type="spellStart"/>
+      <w:r>
+        <w:t>cycleway:both:smoothness</w:t>
+      </w:r>
+      <w:proofErr w:type="spellEnd"/>
+      <w:r>
+        <w:t>',  '</w:t>
+      </w:r>
+      <w:proofErr w:type="spellStart"/>
+      <w:r>
+        <w:t>cycleway:both:width</w:t>
+      </w:r>
+      <w:proofErr w:type="spellEnd"/>
+      <w:r>
+        <w:t>',</w:t>
       </w:r>
     </w:p>
     <w:p>
       <w:r>
-        <w:t xml:space="preserve">    'cyclestreet', 'bicycle_road',</w:t>
+        <w:t xml:space="preserve">    '</w:t>
+      </w:r>
+      <w:proofErr w:type="spellStart"/>
+      <w:r>
+        <w:t>cyclestreet</w:t>
+      </w:r>
+      <w:proofErr w:type="spellEnd"/>
+      <w:r>
+        <w:t>', '</w:t>
+      </w:r>
+      <w:proofErr w:type="spellStart"/>
+      <w:r>
+        <w:t>bicycle_road</w:t>
+      </w:r>
+      <w:proofErr w:type="spellEnd"/>
+      <w:r>
+        <w:t>',</w:t>
       </w:r>
     </w:p>
     <w:p>
@@ -5810,7 +6284,15 @@
         <w:t xml:space="preserve"> </w:t>
       </w:r>
       <w:r>
-        <w:t>'motor_vehicle', 'agricultural',</w:t>
+        <w:t>'</w:t>
+      </w:r>
+      <w:proofErr w:type="spellStart"/>
+      <w:r>
+        <w:t>motor_vehicle</w:t>
+      </w:r>
+      <w:proofErr w:type="spellEnd"/>
+      <w:r>
+        <w:t>', 'agricultural',</w:t>
       </w:r>
     </w:p>
     <w:p/>
@@ -5985,8 +6467,29 @@
               <w:t>*</w:t>
             </w:r>
             <w:r>
-              <w:t xml:space="preserve"> includes cycleway, cycleway:left, cycleway:right and cycleway:both</w:t>
-            </w:r>
+              <w:t xml:space="preserve"> includes cycleway, </w:t>
+            </w:r>
+            <w:proofErr w:type="spellStart"/>
+            <w:r>
+              <w:t>cycleway:left</w:t>
+            </w:r>
+            <w:proofErr w:type="spellEnd"/>
+            <w:r>
+              <w:t xml:space="preserve">, </w:t>
+            </w:r>
+            <w:proofErr w:type="spellStart"/>
+            <w:r>
+              <w:t>cycleway:right</w:t>
+            </w:r>
+            <w:proofErr w:type="spellEnd"/>
+            <w:r>
+              <w:t xml:space="preserve"> and </w:t>
+            </w:r>
+            <w:proofErr w:type="spellStart"/>
+            <w:r>
+              <w:t>cycleway:both</w:t>
+            </w:r>
+            <w:proofErr w:type="spellEnd"/>
           </w:p>
         </w:tc>
       </w:tr>
@@ -6396,7 +6899,15 @@
               <w:t xml:space="preserve"> </w:t>
             </w:r>
             <w:r>
-              <w:t xml:space="preserve">track | opposite_track </w:t>
+              <w:t xml:space="preserve">track | </w:t>
+            </w:r>
+            <w:proofErr w:type="spellStart"/>
+            <w:r>
+              <w:t>opposite_track</w:t>
+            </w:r>
+            <w:proofErr w:type="spellEnd"/>
+            <w:r>
+              <w:t xml:space="preserve"> </w:t>
             </w:r>
           </w:p>
         </w:tc>
@@ -6479,8 +6990,13 @@
               <w:t xml:space="preserve"> </w:t>
             </w:r>
             <w:r>
-              <w:t>lane | opposite_lane</w:t>
-            </w:r>
+              <w:t xml:space="preserve">lane | </w:t>
+            </w:r>
+            <w:proofErr w:type="spellStart"/>
+            <w:r>
+              <w:t>opposite_lane</w:t>
+            </w:r>
+            <w:proofErr w:type="spellEnd"/>
           </w:p>
         </w:tc>
         <w:tc>
@@ -6927,9 +7443,11 @@
             <w:r>
               <w:t>(</w:t>
             </w:r>
+            <w:proofErr w:type="spellStart"/>
             <w:r>
               <w:t>tracktype</w:t>
             </w:r>
+            <w:proofErr w:type="spellEnd"/>
             <w:r>
               <w:t xml:space="preserve"> </w:t>
             </w:r>
@@ -7041,7 +7559,15 @@
               <w:t xml:space="preserve"> </w:t>
             </w:r>
             <w:r>
-              <w:t>| motor_vehicle | agricultural | vehicle) = (yes | designated | agricultural | forestry | destination | delivery | permissive | private)</w:t>
+              <w:t xml:space="preserve">| </w:t>
+            </w:r>
+            <w:proofErr w:type="spellStart"/>
+            <w:r>
+              <w:t>motor_vehicle</w:t>
+            </w:r>
+            <w:proofErr w:type="spellEnd"/>
+            <w:r>
+              <w:t xml:space="preserve"> | agricultural | vehicle) = (yes | designated | agricultural | forestry | destination | delivery | permissive | private)</w:t>
             </w:r>
           </w:p>
         </w:tc>
@@ -7111,8 +7637,13 @@
                 <w:color w:val="000000"/>
               </w:rPr>
             </w:pPr>
-            <w:r>
-              <w:t xml:space="preserve">cycle_street = yes </w:t>
+            <w:proofErr w:type="spellStart"/>
+            <w:r>
+              <w:t>cycle_street</w:t>
+            </w:r>
+            <w:proofErr w:type="spellEnd"/>
+            <w:r>
+              <w:t xml:space="preserve"> = yes </w:t>
             </w:r>
           </w:p>
         </w:tc>
@@ -7177,8 +7708,13 @@
               <w:jc w:val="left"/>
               <w:cnfStyle w:val="000000000000" w:firstRow="0" w:lastRow="0" w:firstColumn="0" w:lastColumn="0" w:oddVBand="0" w:evenVBand="0" w:oddHBand="0" w:evenHBand="0" w:firstRowFirstColumn="0" w:firstRowLastColumn="0" w:lastRowFirstColumn="0" w:lastRowLastColumn="0"/>
             </w:pPr>
-            <w:r>
-              <w:t>bicycle_road = yes</w:t>
+            <w:proofErr w:type="spellStart"/>
+            <w:r>
+              <w:t>bicycle_road</w:t>
+            </w:r>
+            <w:proofErr w:type="spellEnd"/>
+            <w:r>
+              <w:t xml:space="preserve"> = yes</w:t>
             </w:r>
           </w:p>
         </w:tc>
@@ -7248,7 +7784,23 @@
               </w:rPr>
             </w:pPr>
             <w:r>
-              <w:t>cycleway*= (share_busway| opposite_share_busway)</w:t>
+              <w:t>cycleway*= (</w:t>
+            </w:r>
+            <w:proofErr w:type="spellStart"/>
+            <w:r>
+              <w:t>share_busway</w:t>
+            </w:r>
+            <w:proofErr w:type="spellEnd"/>
+            <w:r>
+              <w:t xml:space="preserve">| </w:t>
+            </w:r>
+            <w:proofErr w:type="spellStart"/>
+            <w:r>
+              <w:t>opposite_share_busway</w:t>
+            </w:r>
+            <w:proofErr w:type="spellEnd"/>
+            <w:r>
+              <w:t>)</w:t>
             </w:r>
           </w:p>
         </w:tc>
@@ -7331,7 +7883,47 @@
               </w:rPr>
             </w:pPr>
             <w:r>
-              <w:t>highway = (motorway | trunk | primary | secondary | tertiary | motorway_link | trunk_link | primary_link | secondary_link | tertiary_link)</w:t>
+              <w:t xml:space="preserve">highway = (motorway | trunk | primary | secondary | tertiary | </w:t>
+            </w:r>
+            <w:proofErr w:type="spellStart"/>
+            <w:r>
+              <w:t>motorway_link</w:t>
+            </w:r>
+            <w:proofErr w:type="spellEnd"/>
+            <w:r>
+              <w:t xml:space="preserve"> | </w:t>
+            </w:r>
+            <w:proofErr w:type="spellStart"/>
+            <w:r>
+              <w:t>trunk_link</w:t>
+            </w:r>
+            <w:proofErr w:type="spellEnd"/>
+            <w:r>
+              <w:t xml:space="preserve"> | </w:t>
+            </w:r>
+            <w:proofErr w:type="spellStart"/>
+            <w:r>
+              <w:t>primary_link</w:t>
+            </w:r>
+            <w:proofErr w:type="spellEnd"/>
+            <w:r>
+              <w:t xml:space="preserve"> | </w:t>
+            </w:r>
+            <w:proofErr w:type="spellStart"/>
+            <w:r>
+              <w:t>secondary_link</w:t>
+            </w:r>
+            <w:proofErr w:type="spellEnd"/>
+            <w:r>
+              <w:t xml:space="preserve"> | </w:t>
+            </w:r>
+            <w:proofErr w:type="spellStart"/>
+            <w:r>
+              <w:t>tertiary_link</w:t>
+            </w:r>
+            <w:proofErr w:type="spellEnd"/>
+            <w:r>
+              <w:t>)</w:t>
             </w:r>
           </w:p>
         </w:tc>
@@ -7410,7 +8002,15 @@
               <w:t>h</w:t>
             </w:r>
             <w:r>
-              <w:t xml:space="preserve">ighway = (living_street | residential | unclassified) </w:t>
+              <w:t>ighway = (</w:t>
+            </w:r>
+            <w:proofErr w:type="spellStart"/>
+            <w:r>
+              <w:t>living_street</w:t>
+            </w:r>
+            <w:proofErr w:type="spellEnd"/>
+            <w:r>
+              <w:t xml:space="preserve"> | residential | unclassified) </w:t>
             </w:r>
           </w:p>
         </w:tc>
@@ -7569,12 +8169,14 @@
               <w:jc w:val="left"/>
               <w:cnfStyle w:val="000000000000" w:firstRow="0" w:lastRow="0" w:firstColumn="0" w:lastColumn="0" w:oddVBand="0" w:evenVBand="0" w:oddHBand="0" w:evenHBand="0" w:firstRowFirstColumn="0" w:firstRowLastColumn="0" w:lastRowFirstColumn="0" w:lastRowLastColumn="0"/>
             </w:pPr>
+            <w:proofErr w:type="spellStart"/>
             <w:r>
               <w:t>o</w:t>
             </w:r>
             <w:r>
               <w:t>neway</w:t>
             </w:r>
+            <w:proofErr w:type="spellEnd"/>
             <w:r>
               <w:t xml:space="preserve"> </w:t>
             </w:r>
@@ -7668,9 +8270,11 @@
             <w:r>
               <w:t>(</w:t>
             </w:r>
+            <w:proofErr w:type="spellStart"/>
             <w:r>
               <w:t>oneway</w:t>
             </w:r>
+            <w:proofErr w:type="spellEnd"/>
             <w:r>
               <w:t xml:space="preserve"> </w:t>
             </w:r>
@@ -7701,9 +8305,11 @@
             <w:r>
               <w:t>(</w:t>
             </w:r>
+            <w:proofErr w:type="spellStart"/>
             <w:r>
               <w:t>oneway:bicycle</w:t>
             </w:r>
+            <w:proofErr w:type="spellEnd"/>
             <w:r>
               <w:t xml:space="preserve"> </w:t>
             </w:r>
@@ -7729,7 +8335,23 @@
               <w:t xml:space="preserve"> </w:t>
             </w:r>
             <w:r>
-              <w:t>(cycleway = opposite | opposite_lane | opposite_track))</w:t>
+              <w:t xml:space="preserve">(cycleway = opposite | </w:t>
+            </w:r>
+            <w:proofErr w:type="spellStart"/>
+            <w:r>
+              <w:t>opposite_lane</w:t>
+            </w:r>
+            <w:proofErr w:type="spellEnd"/>
+            <w:r>
+              <w:t xml:space="preserve"> | </w:t>
+            </w:r>
+            <w:proofErr w:type="spellStart"/>
+            <w:r>
+              <w:t>opposite_track</w:t>
+            </w:r>
+            <w:proofErr w:type="spellEnd"/>
+            <w:r>
+              <w:t>))</w:t>
             </w:r>
           </w:p>
         </w:tc>
@@ -7804,9 +8426,11 @@
             <w:r>
               <w:t>(</w:t>
             </w:r>
+            <w:proofErr w:type="spellStart"/>
             <w:r>
               <w:t>oneway</w:t>
             </w:r>
+            <w:proofErr w:type="spellEnd"/>
             <w:r>
               <w:t xml:space="preserve"> </w:t>
             </w:r>
@@ -7828,11 +8452,29 @@
             <w:r>
               <w:t>(</w:t>
             </w:r>
+            <w:proofErr w:type="spellStart"/>
             <w:r>
               <w:t>oneway:bicycle</w:t>
             </w:r>
-            <w:r>
-              <w:t xml:space="preserve"> != no) &amp; (cycleway != opposite | opposite_lane | opposite_track)</w:t>
+            <w:proofErr w:type="spellEnd"/>
+            <w:r>
+              <w:t xml:space="preserve"> != no) &amp; (cycleway != opposite | </w:t>
+            </w:r>
+            <w:proofErr w:type="spellStart"/>
+            <w:r>
+              <w:t>opposite_lane</w:t>
+            </w:r>
+            <w:proofErr w:type="spellEnd"/>
+            <w:r>
+              <w:t xml:space="preserve"> | </w:t>
+            </w:r>
+            <w:proofErr w:type="spellStart"/>
+            <w:r>
+              <w:t>opposite_track</w:t>
+            </w:r>
+            <w:proofErr w:type="spellEnd"/>
+            <w:r>
+              <w:t>)</w:t>
             </w:r>
           </w:p>
         </w:tc>
@@ -7979,8 +8621,13 @@
               <w:jc w:val="left"/>
               <w:cnfStyle w:val="000000000000" w:firstRow="0" w:lastRow="0" w:firstColumn="0" w:lastColumn="0" w:oddVBand="0" w:evenVBand="0" w:oddHBand="0" w:evenHBand="0" w:firstRowFirstColumn="0" w:firstRowLastColumn="0" w:lastRowFirstColumn="0" w:lastRowLastColumn="0"/>
             </w:pPr>
-            <w:r>
-              <w:t xml:space="preserve">oneway != yes &amp; </w:t>
+            <w:proofErr w:type="spellStart"/>
+            <w:r>
+              <w:t>oneway</w:t>
+            </w:r>
+            <w:proofErr w:type="spellEnd"/>
+            <w:r>
+              <w:t xml:space="preserve"> != yes &amp; </w:t>
             </w:r>
           </w:p>
           <w:p>
@@ -7988,8 +8635,13 @@
               <w:jc w:val="left"/>
               <w:cnfStyle w:val="000000000000" w:firstRow="0" w:lastRow="0" w:firstColumn="0" w:lastColumn="0" w:oddVBand="0" w:evenVBand="0" w:oddHBand="0" w:evenHBand="0" w:firstRowFirstColumn="0" w:firstRowLastColumn="0" w:lastRowFirstColumn="0" w:lastRowLastColumn="0"/>
             </w:pPr>
-            <w:r>
-              <w:t>oneway:bicycle !=  yes</w:t>
+            <w:proofErr w:type="spellStart"/>
+            <w:r>
+              <w:t>oneway:bicycle</w:t>
+            </w:r>
+            <w:proofErr w:type="spellEnd"/>
+            <w:r>
+              <w:t xml:space="preserve"> !=  yes</w:t>
             </w:r>
           </w:p>
         </w:tc>
@@ -8041,7 +8693,15 @@
               <w:cnfStyle w:val="000000000000" w:firstRow="0" w:lastRow="0" w:firstColumn="0" w:lastColumn="0" w:oddVBand="0" w:evenVBand="0" w:oddHBand="0" w:evenHBand="0" w:firstRowFirstColumn="0" w:firstRowLastColumn="0" w:lastRowFirstColumn="0" w:lastRowLastColumn="0"/>
             </w:pPr>
             <w:r>
-              <w:t>cycleway*:oneway= no</w:t>
+              <w:t>cycleway*:</w:t>
+            </w:r>
+            <w:proofErr w:type="spellStart"/>
+            <w:r>
+              <w:t>oneway</w:t>
+            </w:r>
+            <w:proofErr w:type="spellEnd"/>
+            <w:r>
+              <w:t>= no</w:t>
             </w:r>
           </w:p>
         </w:tc>
@@ -8398,15 +9058,25 @@
             <w:r>
               <w:t xml:space="preserve">cobblestone | </w:t>
             </w:r>
-            <w:r>
-              <w:t xml:space="preserve">grass_paver </w:t>
+            <w:proofErr w:type="spellStart"/>
+            <w:r>
+              <w:t>grass_paver</w:t>
+            </w:r>
+            <w:proofErr w:type="spellEnd"/>
+            <w:r>
+              <w:t xml:space="preserve"> </w:t>
             </w:r>
             <w:r>
               <w:t xml:space="preserve">| </w:t>
             </w:r>
             <w:r>
-              <w:t>sett | unhewn_cobblestone</w:t>
-            </w:r>
+              <w:t xml:space="preserve">sett | </w:t>
+            </w:r>
+            <w:proofErr w:type="spellStart"/>
+            <w:r>
+              <w:t>unhewn_cobblestone</w:t>
+            </w:r>
+            <w:proofErr w:type="spellEnd"/>
           </w:p>
         </w:tc>
         <w:tc>
@@ -8454,8 +9124,13 @@
           </w:tcPr>
           <w:p>
             <w:r>
-              <w:t>compacted | fine_gravel</w:t>
-            </w:r>
+              <w:t xml:space="preserve">compacted | </w:t>
+            </w:r>
+            <w:proofErr w:type="spellStart"/>
+            <w:r>
+              <w:t>fine_gravel</w:t>
+            </w:r>
+            <w:proofErr w:type="spellEnd"/>
           </w:p>
         </w:tc>
         <w:tc>
@@ -8507,7 +9182,15 @@
               <w:jc w:val="left"/>
             </w:pPr>
             <w:r>
-              <w:t>unpaved | ground | gravel | pebblestone | dirt | earth | mud | sand</w:t>
+              <w:t xml:space="preserve">unpaved | ground | gravel | </w:t>
+            </w:r>
+            <w:proofErr w:type="spellStart"/>
+            <w:r>
+              <w:t>pebblestone</w:t>
+            </w:r>
+            <w:proofErr w:type="spellEnd"/>
+            <w:r>
+              <w:t xml:space="preserve"> | dirt | earth | mud | sand</w:t>
             </w:r>
           </w:p>
         </w:tc>
@@ -8577,7 +9260,23 @@
                 <w:b/>
                 <w:bCs/>
               </w:rPr>
-              <w:t>OSM tracktype tag</w:t>
+              <w:t xml:space="preserve">OSM </w:t>
+            </w:r>
+            <w:proofErr w:type="spellStart"/>
+            <w:r>
+              <w:rPr>
+                <w:b/>
+                <w:bCs/>
+              </w:rPr>
+              <w:t>tracktype</w:t>
+            </w:r>
+            <w:proofErr w:type="spellEnd"/>
+            <w:r>
+              <w:rPr>
+                <w:b/>
+                <w:bCs/>
+              </w:rPr>
+              <w:t xml:space="preserve"> tag</w:t>
             </w:r>
           </w:p>
         </w:tc>
@@ -8950,9 +9649,19 @@
             <w:hideMark/>
           </w:tcPr>
           <w:p>
-            <w:r>
-              <w:t>very_bad | horrible | very_horrible</w:t>
-            </w:r>
+            <w:proofErr w:type="spellStart"/>
+            <w:r>
+              <w:t>very_bad</w:t>
+            </w:r>
+            <w:proofErr w:type="spellEnd"/>
+            <w:r>
+              <w:t xml:space="preserve"> | horrible | </w:t>
+            </w:r>
+            <w:proofErr w:type="spellStart"/>
+            <w:r>
+              <w:t>very_horrible</w:t>
+            </w:r>
+            <w:proofErr w:type="spellEnd"/>
           </w:p>
         </w:tc>
         <w:tc>
@@ -10748,6 +11457,119 @@
     </w:lvl>
   </w:abstractNum>
   <w:abstractNum w:abstractNumId="4" w15:restartNumberingAfterBreak="0">
+    <w:nsid w:val="3FB67A06"/>
+    <w:multiLevelType w:val="hybridMultilevel"/>
+    <w:tmpl w:val="03727D42"/>
+    <w:lvl w:ilvl="0" w:tplc="08090001">
+      <w:start w:val="1"/>
+      <w:numFmt w:val="bullet"/>
+      <w:lvlText w:val=""/>
+      <w:lvlJc w:val="left"/>
+      <w:pPr>
+        <w:ind w:left="720" w:hanging="360"/>
+      </w:pPr>
+      <w:rPr>
+        <w:rFonts w:ascii="Symbol" w:hAnsi="Symbol" w:hint="default"/>
+      </w:rPr>
+    </w:lvl>
+    <w:lvl w:ilvl="1" w:tplc="08090003" w:tentative="1">
+      <w:start w:val="1"/>
+      <w:numFmt w:val="bullet"/>
+      <w:lvlText w:val="o"/>
+      <w:lvlJc w:val="left"/>
+      <w:pPr>
+        <w:ind w:left="1440" w:hanging="360"/>
+      </w:pPr>
+      <w:rPr>
+        <w:rFonts w:ascii="Courier New" w:hAnsi="Courier New" w:cs="Courier New" w:hint="default"/>
+      </w:rPr>
+    </w:lvl>
+    <w:lvl w:ilvl="2" w:tplc="08090005" w:tentative="1">
+      <w:start w:val="1"/>
+      <w:numFmt w:val="bullet"/>
+      <w:lvlText w:val=""/>
+      <w:lvlJc w:val="left"/>
+      <w:pPr>
+        <w:ind w:left="2160" w:hanging="360"/>
+      </w:pPr>
+      <w:rPr>
+        <w:rFonts w:ascii="Wingdings" w:hAnsi="Wingdings" w:hint="default"/>
+      </w:rPr>
+    </w:lvl>
+    <w:lvl w:ilvl="3" w:tplc="08090001" w:tentative="1">
+      <w:start w:val="1"/>
+      <w:numFmt w:val="bullet"/>
+      <w:lvlText w:val=""/>
+      <w:lvlJc w:val="left"/>
+      <w:pPr>
+        <w:ind w:left="2880" w:hanging="360"/>
+      </w:pPr>
+      <w:rPr>
+        <w:rFonts w:ascii="Symbol" w:hAnsi="Symbol" w:hint="default"/>
+      </w:rPr>
+    </w:lvl>
+    <w:lvl w:ilvl="4" w:tplc="08090003" w:tentative="1">
+      <w:start w:val="1"/>
+      <w:numFmt w:val="bullet"/>
+      <w:lvlText w:val="o"/>
+      <w:lvlJc w:val="left"/>
+      <w:pPr>
+        <w:ind w:left="3600" w:hanging="360"/>
+      </w:pPr>
+      <w:rPr>
+        <w:rFonts w:ascii="Courier New" w:hAnsi="Courier New" w:cs="Courier New" w:hint="default"/>
+      </w:rPr>
+    </w:lvl>
+    <w:lvl w:ilvl="5" w:tplc="08090005" w:tentative="1">
+      <w:start w:val="1"/>
+      <w:numFmt w:val="bullet"/>
+      <w:lvlText w:val=""/>
+      <w:lvlJc w:val="left"/>
+      <w:pPr>
+        <w:ind w:left="4320" w:hanging="360"/>
+      </w:pPr>
+      <w:rPr>
+        <w:rFonts w:ascii="Wingdings" w:hAnsi="Wingdings" w:hint="default"/>
+      </w:rPr>
+    </w:lvl>
+    <w:lvl w:ilvl="6" w:tplc="08090001" w:tentative="1">
+      <w:start w:val="1"/>
+      <w:numFmt w:val="bullet"/>
+      <w:lvlText w:val=""/>
+      <w:lvlJc w:val="left"/>
+      <w:pPr>
+        <w:ind w:left="5040" w:hanging="360"/>
+      </w:pPr>
+      <w:rPr>
+        <w:rFonts w:ascii="Symbol" w:hAnsi="Symbol" w:hint="default"/>
+      </w:rPr>
+    </w:lvl>
+    <w:lvl w:ilvl="7" w:tplc="08090003" w:tentative="1">
+      <w:start w:val="1"/>
+      <w:numFmt w:val="bullet"/>
+      <w:lvlText w:val="o"/>
+      <w:lvlJc w:val="left"/>
+      <w:pPr>
+        <w:ind w:left="5760" w:hanging="360"/>
+      </w:pPr>
+      <w:rPr>
+        <w:rFonts w:ascii="Courier New" w:hAnsi="Courier New" w:cs="Courier New" w:hint="default"/>
+      </w:rPr>
+    </w:lvl>
+    <w:lvl w:ilvl="8" w:tplc="08090005" w:tentative="1">
+      <w:start w:val="1"/>
+      <w:numFmt w:val="bullet"/>
+      <w:lvlText w:val=""/>
+      <w:lvlJc w:val="left"/>
+      <w:pPr>
+        <w:ind w:left="6480" w:hanging="360"/>
+      </w:pPr>
+      <w:rPr>
+        <w:rFonts w:ascii="Wingdings" w:hAnsi="Wingdings" w:hint="default"/>
+      </w:rPr>
+    </w:lvl>
+  </w:abstractNum>
+  <w:abstractNum w:abstractNumId="5" w15:restartNumberingAfterBreak="0">
     <w:nsid w:val="4C35555A"/>
     <w:multiLevelType w:val="hybridMultilevel"/>
     <w:tmpl w:val="EAF8AA0C"/>
@@ -10836,7 +11658,7 @@
       </w:pPr>
     </w:lvl>
   </w:abstractNum>
-  <w:abstractNum w:abstractNumId="5" w15:restartNumberingAfterBreak="0">
+  <w:abstractNum w:abstractNumId="6" w15:restartNumberingAfterBreak="0">
     <w:nsid w:val="4CA51145"/>
     <w:multiLevelType w:val="hybridMultilevel"/>
     <w:tmpl w:val="461C1E6A"/>
@@ -10950,7 +11772,7 @@
       </w:rPr>
     </w:lvl>
   </w:abstractNum>
-  <w:abstractNum w:abstractNumId="6" w15:restartNumberingAfterBreak="0">
+  <w:abstractNum w:abstractNumId="7" w15:restartNumberingAfterBreak="0">
     <w:nsid w:val="63A167DE"/>
     <w:multiLevelType w:val="hybridMultilevel"/>
     <w:tmpl w:val="0DBC4ACA"/>
@@ -11063,7 +11885,7 @@
       </w:rPr>
     </w:lvl>
   </w:abstractNum>
-  <w:abstractNum w:abstractNumId="7" w15:restartNumberingAfterBreak="0">
+  <w:abstractNum w:abstractNumId="8" w15:restartNumberingAfterBreak="0">
     <w:nsid w:val="6E200312"/>
     <w:multiLevelType w:val="hybridMultilevel"/>
     <w:tmpl w:val="15FA670C"/>
@@ -11152,7 +11974,7 @@
       </w:pPr>
     </w:lvl>
   </w:abstractNum>
-  <w:abstractNum w:abstractNumId="8" w15:restartNumberingAfterBreak="0">
+  <w:abstractNum w:abstractNumId="9" w15:restartNumberingAfterBreak="0">
     <w:nsid w:val="77153A58"/>
     <w:multiLevelType w:val="hybridMultilevel"/>
     <w:tmpl w:val="0FA45170"/>
@@ -11265,7 +12087,7 @@
       </w:rPr>
     </w:lvl>
   </w:abstractNum>
-  <w:abstractNum w:abstractNumId="9" w15:restartNumberingAfterBreak="0">
+  <w:abstractNum w:abstractNumId="10" w15:restartNumberingAfterBreak="0">
     <w:nsid w:val="7AB8393C"/>
     <w:multiLevelType w:val="hybridMultilevel"/>
     <w:tmpl w:val="E1D2E062"/>
@@ -11361,13 +12183,13 @@
     <w:abstractNumId w:val="2"/>
   </w:num>
   <w:num w:numId="3" w16cid:durableId="1723284633">
-    <w:abstractNumId w:val="8"/>
+    <w:abstractNumId w:val="9"/>
   </w:num>
   <w:num w:numId="4" w16cid:durableId="803625153">
-    <w:abstractNumId w:val="5"/>
+    <w:abstractNumId w:val="6"/>
   </w:num>
   <w:num w:numId="5" w16cid:durableId="150096956">
-    <w:abstractNumId w:val="6"/>
+    <w:abstractNumId w:val="7"/>
   </w:num>
   <w:num w:numId="6" w16cid:durableId="764157990">
     <w:abstractNumId w:val="1"/>
@@ -11376,12 +12198,15 @@
     <w:abstractNumId w:val="3"/>
   </w:num>
   <w:num w:numId="8" w16cid:durableId="1492525257">
-    <w:abstractNumId w:val="9"/>
+    <w:abstractNumId w:val="10"/>
   </w:num>
   <w:num w:numId="9" w16cid:durableId="417288409">
-    <w:abstractNumId w:val="7"/>
+    <w:abstractNumId w:val="8"/>
   </w:num>
   <w:num w:numId="10" w16cid:durableId="215438491">
+    <w:abstractNumId w:val="5"/>
+  </w:num>
+  <w:num w:numId="11" w16cid:durableId="1599944985">
     <w:abstractNumId w:val="4"/>
   </w:num>
 </w:numbering>

</xml_diff>